<commit_message>
Dynamic MApper in Designentscheidung.docx beschrieben.
</commit_message>
<xml_diff>
--- a/Documentation/Timebox1/Designentscheidung.docx
+++ b/Documentation/Timebox1/Designentscheidung.docx
@@ -6,8 +6,6 @@
       <w:pPr>
         <w:pStyle w:val="Titel"/>
       </w:pPr>
-      <w:bookmarkStart w:id="0" w:name="_GoBack"/>
-      <w:bookmarkEnd w:id="0"/>
       <w:r>
         <w:t>Designentscheidung</w:t>
       </w:r>
@@ -537,15 +535,7 @@
         <w:t xml:space="preserve"> nicht notwendig, weshalb wir auch darauf verzichten konnten. Die Kommunikation findet durch einfache Methodenaufrufe von der Seite des GUI beim Controller statt, der dann implizit eine Rückmel</w:t>
       </w:r>
       <w:r>
-        <w:t xml:space="preserve">dung gibt. Anders wäre es beispielsweise bei sogenannten Nicht-Ereignissen, wenn etwa ein Gast nicht zum abgemachten Zeitpunkt auftaucht und dadurch eine Meldung an den </w:t>
-      </w:r>
-      <w:proofErr w:type="spellStart"/>
-      <w:r>
-        <w:t>Rezeptionist</w:t>
-      </w:r>
-      <w:proofErr w:type="spellEnd"/>
-      <w:r>
-        <w:t xml:space="preserve"> gegeben werden müsste. Dieser ereignisorientierte Datenaustausch reduziert gegenüber einem ständigen Nachfragen beim Controller den Datenverkehr und</w:t>
+        <w:t>dung gibt. Anders wäre es beispielsweise bei sogenannten Nicht-Ereignissen, wenn etwa ein Gast nicht zum abgemachten Zeitpunkt auftaucht und dadurch eine Meldung an den Rezeptionist gegeben werden müsste. Dieser ereignisorientierte Datenaustausch reduziert gegenüber einem ständigen Nachfragen beim Controller den Datenverkehr und</w:t>
       </w:r>
       <w:r>
         <w:t xml:space="preserve"> ist darüber hinaus auch übersichtlicher. </w:t>
@@ -1442,16 +1432,38 @@
       </w:r>
       <w:r>
         <w:br/>
-        <w:t xml:space="preserve">Besondere Maßnahmen beim Programmieren, etwa die strenge Namenskonvention, mussten über die ganze Entwicklungszeit rigoros eingehalten werden, um eine dynamisches Mapping für alle möglichen Objekte der Model-Schicht zu ermöglichen. Das ist notwendig, da wir über die Metadaten, die Klassennamen, Methodennamen und Attribute, die Struktur analysieren. Dadurch erfahren alle nötigen Informationen, um in beiden Richtungen zwischen Domäne- und Datenbank-Schicht </w:t>
+        <w:t>Besondere Maßnahmen beim Programmieren, etwa die strenge Namenskonvention, mussten über die ganze Entwicklungszeit rigoros eingehalten werden, um eine dynamisches Mapping für alle möglichen Objekte der Model-Schicht zu ermöglichen.</w:t>
+      </w:r>
+      <w:r>
+        <w:t xml:space="preserve"> Die</w:t>
+      </w:r>
+      <w:r>
+        <w:t>s ist notwendig, da wir über die Metadaten</w:t>
+      </w:r>
+      <w:r>
+        <w:t xml:space="preserve"> wie etwa</w:t>
+      </w:r>
+      <w:r>
+        <w:t xml:space="preserve"> Klassennamen, Methodennamen und Attribute, die Struktur analysieren</w:t>
+      </w:r>
+      <w:r>
+        <w:t xml:space="preserve"> und dementsprechend vorgehen</w:t>
+      </w:r>
+      <w:r>
+        <w:t xml:space="preserve">. Dadurch erfahren </w:t>
+      </w:r>
+      <w:r>
+        <w:t xml:space="preserve">wir </w:t>
+      </w:r>
+      <w:r>
+        <w:t xml:space="preserve">alle nötigen Informationen, um in beiden Richtungen zwischen Domäne- und Datenbank-Schicht </w:t>
       </w:r>
       <w:r>
         <w:t xml:space="preserve">abzubilden. Mapping bedeutet in diesem Fall also, dass wir verwandte Objekte erzeugen. Diese sind teilweise sehr komplex, da sie verschiedene andere Objekte und Kollektionen halten, die in sich wieder Referenzen aufweisen. Kleine Probleme gab es, wenn wir genau durch die gerade genannte Thematik auf das ursprüngliche Objekt gelangen: Es entsteht ein </w:t>
       </w:r>
-      <w:proofErr w:type="spellStart"/>
-      <w:r>
-        <w:t>graphentheoretischer</w:t>
-      </w:r>
-      <w:proofErr w:type="spellEnd"/>
+      <w:r>
+        <w:t>Graphen theoretischer</w:t>
+      </w:r>
       <w:r>
         <w:t xml:space="preserve"> Kreis</w:t>
       </w:r>
@@ -1469,13 +1481,170 @@
     </w:p>
     <w:p>
       <w:r>
-        <w:t>&lt;&lt;Johannes</w:t>
-      </w:r>
-      <w:r>
-        <w:t>: Mapping-Details</w:t>
-      </w:r>
-      <w:r>
-        <w:t>&gt;&gt;</w:t>
+        <w:t>Wie funktioniert unser „</w:t>
+      </w:r>
+      <w:proofErr w:type="spellStart"/>
+      <w:r>
+        <w:t>DynamicMapper</w:t>
+      </w:r>
+      <w:proofErr w:type="spellEnd"/>
+      <w:r>
+        <w:t>“ im Detail?</w:t>
+      </w:r>
+    </w:p>
+    <w:p>
+      <w:r>
+        <w:t xml:space="preserve">Um den </w:t>
+      </w:r>
+      <w:proofErr w:type="spellStart"/>
+      <w:r>
+        <w:t>DynamicMapper</w:t>
+      </w:r>
+      <w:proofErr w:type="spellEnd"/>
+      <w:r>
+        <w:t xml:space="preserve"> zu implementieren verwenden wir</w:t>
+      </w:r>
+      <w:r>
+        <w:t>,</w:t>
+      </w:r>
+      <w:r>
+        <w:t xml:space="preserve"> wie weiter oben schon erwähnt</w:t>
+      </w:r>
+      <w:r>
+        <w:t>,</w:t>
+      </w:r>
+      <w:r>
+        <w:t xml:space="preserve"> Intro</w:t>
+      </w:r>
+      <w:r>
+        <w:t>spektion oder auch Reflektion. Das bedeutet</w:t>
+      </w:r>
+      <w:r>
+        <w:t>, dass ein Programm seine eigene Struktur kennt und diese, wenn nötig, modifizieren kann.</w:t>
+      </w:r>
+      <w:r>
+        <w:t xml:space="preserve"> </w:t>
+      </w:r>
+    </w:p>
+    <w:p>
+      <w:r>
+        <w:t xml:space="preserve">In unserem Fall bekommt der </w:t>
+      </w:r>
+      <w:proofErr w:type="spellStart"/>
+      <w:r>
+        <w:t>DynamicMapper</w:t>
+      </w:r>
+      <w:proofErr w:type="spellEnd"/>
+      <w:r>
+        <w:t xml:space="preserve"> die Information was für ein Objekt zu </w:t>
+      </w:r>
+      <w:proofErr w:type="spellStart"/>
+      <w:r>
+        <w:t>mappen</w:t>
+      </w:r>
+      <w:proofErr w:type="spellEnd"/>
+      <w:r>
+        <w:t xml:space="preserve"> ist und sucht sich damit laut unseren Namenkonventionen die zum Objekt verwandte Klasse. Ein Beispiel für unsere Namenskonvention wäre falls das Objekt vom Typ </w:t>
+      </w:r>
+      <w:proofErr w:type="spellStart"/>
+      <w:r>
+        <w:t>DBGuest</w:t>
+      </w:r>
+      <w:proofErr w:type="spellEnd"/>
+      <w:r>
+        <w:t xml:space="preserve"> wäre, wäre die dazu verwandte Klasse die Guest Klasse und umgekehrt. </w:t>
+      </w:r>
+      <w:r>
+        <w:br/>
+        <w:t xml:space="preserve">Hat nun also der </w:t>
+      </w:r>
+      <w:proofErr w:type="spellStart"/>
+      <w:r>
+        <w:t>DynamicMapper</w:t>
+      </w:r>
+      <w:proofErr w:type="spellEnd"/>
+      <w:r>
+        <w:t xml:space="preserve"> das „</w:t>
+      </w:r>
+      <w:proofErr w:type="spellStart"/>
+      <w:r>
+        <w:t>Urobjekt</w:t>
+      </w:r>
+      <w:proofErr w:type="spellEnd"/>
+      <w:r>
+        <w:t xml:space="preserve">“ und die dazugehörige verwandte Klasse erzeugt er sich ein neues Objekt des Typs in den er </w:t>
+      </w:r>
+      <w:proofErr w:type="spellStart"/>
+      <w:r>
+        <w:t>mappen</w:t>
+      </w:r>
+      <w:proofErr w:type="spellEnd"/>
+      <w:r>
+        <w:t xml:space="preserve"> soll. Anschließend sucht er sich zu dem eben erzeugten Objekt alle Methoden die mit „</w:t>
+      </w:r>
+      <w:proofErr w:type="spellStart"/>
+      <w:r>
+        <w:t>set</w:t>
+      </w:r>
+      <w:proofErr w:type="spellEnd"/>
+      <w:r>
+        <w:t>“ beginnen. Für jede dieser Methode wird überprüft ob es eine dementsprechende „</w:t>
+      </w:r>
+      <w:proofErr w:type="spellStart"/>
+      <w:r>
+        <w:t>get</w:t>
+      </w:r>
+      <w:proofErr w:type="spellEnd"/>
+      <w:r>
+        <w:t>“</w:t>
+      </w:r>
+      <w:r>
+        <w:t>-</w:t>
+      </w:r>
+      <w:r>
+        <w:t xml:space="preserve">Methode auf der anderen Seite, das heißt </w:t>
+      </w:r>
+      <w:r>
+        <w:t>in der Klasse des ursprünglichen Objektes, gibt und führt diese „</w:t>
+      </w:r>
+      <w:proofErr w:type="spellStart"/>
+      <w:r>
+        <w:t>get</w:t>
+      </w:r>
+      <w:proofErr w:type="spellEnd"/>
+      <w:r>
+        <w:t xml:space="preserve">“-Methode aus. Sollte das so erhaltene Objekt einer Instanz einer von uns definierten Klasse entsprechen so beginnt die ganze Prozedur von vorne und das Objekt wird </w:t>
+      </w:r>
+      <w:proofErr w:type="spellStart"/>
+      <w:r>
+        <w:t>gemappt</w:t>
+      </w:r>
+      <w:proofErr w:type="spellEnd"/>
+      <w:r>
+        <w:t xml:space="preserve">. Hier befinden wir uns nun an der Stelle an dem die bereits erwähnten Probleme mit dem Graphen theoretischem Kreis auftritt. Und zwar ist das der Fall wenn das neu erhaltene Objekt wieder ein Objekt hält das vom ersten Typ ist. So entsteht eine indirekte Rekursion. </w:t>
+      </w:r>
+      <w:bookmarkStart w:id="0" w:name="_GoBack"/>
+      <w:bookmarkEnd w:id="0"/>
+    </w:p>
+    <w:p>
+      <w:r>
+        <w:t>Falls nun das erhaltene Objekt nicht von uns definiert wurde so wird es der „</w:t>
+      </w:r>
+      <w:proofErr w:type="spellStart"/>
+      <w:r>
+        <w:t>set</w:t>
+      </w:r>
+      <w:proofErr w:type="spellEnd"/>
+      <w:r>
+        <w:t>“-Methode  des neuen Objektes übergeben und dort somit gespeichert. Dies geschieht solange bis keine „</w:t>
+      </w:r>
+      <w:proofErr w:type="spellStart"/>
+      <w:r>
+        <w:t>set</w:t>
+      </w:r>
+      <w:proofErr w:type="spellEnd"/>
+      <w:r>
+        <w:t>“-Methoden mehr gefunden werden und das neue Objekt wird zurückgegeben.</w:t>
       </w:r>
     </w:p>
     <w:p>

</xml_diff>